<commit_message>
users can add things to their carts
</commit_message>
<xml_diff>
--- a/ReadMe.docx
+++ b/ReadMe.docx
@@ -15,27 +15,68 @@
       </w:pPr>
       <w:r>
         <w:rPr>
+          <w:rFonts w:eastAsia="华文行楷" w:hAnsiTheme="minorEastAsia" w:ascii="华文行楷" w:hAnsi="华文行楷"/>
+          <w:b/>
+          <w:u w:val="single"/>
+        </w:rPr>
+      </w:r>
+    </w:p>
+    <w:p>
+      <w:pPr>
+        <w:pStyle w:val="Normal"/>
+        <w:jc w:val="center"/>
+        <w:rPr>
+          <w:rFonts w:ascii="华文行楷" w:hAnsi="华文行楷" w:eastAsia="华文行楷" w:hAnsiTheme="minorEastAsia"/>
+          <w:b/>
+          <w:b/>
+          <w:u w:val="single"/>
+        </w:rPr>
+      </w:pPr>
+      <w:r>
+        <w:rPr>
+          <w:rFonts w:eastAsia="华文行楷" w:hAnsiTheme="minorEastAsia" w:ascii="华文行楷" w:hAnsi="华文行楷"/>
+          <w:b/>
+          <w:u w:val="single"/>
+        </w:rPr>
+      </w:r>
+    </w:p>
+    <w:p>
+      <w:pPr>
+        <w:pStyle w:val="Normal"/>
+        <w:jc w:val="center"/>
+        <w:rPr>
+          <w:rFonts w:ascii="华文行楷" w:hAnsi="华文行楷" w:eastAsia="华文行楷" w:hAnsiTheme="minorEastAsia"/>
+          <w:b/>
+          <w:b/>
+          <w:u w:val="single"/>
+        </w:rPr>
+      </w:pPr>
+      <w:r>
+        <w:rPr>
+          <w:rFonts w:eastAsia="华文行楷" w:hAnsiTheme="minorEastAsia" w:ascii="华文行楷" w:hAnsi="华文行楷"/>
+          <w:b/>
+          <w:u w:val="single"/>
+        </w:rPr>
+      </w:r>
+    </w:p>
+    <w:p>
+      <w:pPr>
+        <w:pStyle w:val="Normal"/>
+        <w:jc w:val="center"/>
+        <w:rPr>
           <w:sz w:val="56"/>
           <w:szCs w:val="56"/>
         </w:rPr>
-      </w:r>
-    </w:p>
-    <w:p>
-      <w:pPr>
-        <w:pStyle w:val="Normal"/>
-        <w:jc w:val="center"/>
+      </w:pPr>
+      <w:r>
         <w:rPr>
           <w:rFonts w:ascii="华文行楷" w:hAnsi="华文行楷" w:eastAsia="华文行楷" w:hAnsiTheme="minorEastAsia"/>
           <w:b/>
-          <w:b/>
-          <w:u w:val="single"/>
-        </w:rPr>
-      </w:pPr>
-      <w:r>
-        <w:rPr>
           <w:sz w:val="56"/>
           <w:szCs w:val="56"/>
-        </w:rPr>
+          <w:u w:val="single"/>
+        </w:rPr>
+        <w:t>超市销售管理模拟系统的设计与实现</w:t>
       </w:r>
     </w:p>
     <w:p>
@@ -46,13 +87,18 @@
           <w:rFonts w:ascii="华文行楷" w:hAnsi="华文行楷" w:eastAsia="华文行楷" w:hAnsiTheme="minorEastAsia"/>
           <w:b/>
           <w:b/>
-          <w:u w:val="single"/>
-        </w:rPr>
-      </w:pPr>
-      <w:r>
-        <w:rPr>
-          <w:sz w:val="56"/>
-          <w:szCs w:val="56"/>
+          <w:sz w:val="36"/>
+          <w:szCs w:val="36"/>
+          <w:u w:val="single"/>
+        </w:rPr>
+      </w:pPr>
+      <w:r>
+        <w:rPr>
+          <w:rFonts w:eastAsia="华文行楷" w:hAnsiTheme="minorEastAsia" w:ascii="华文行楷" w:hAnsi="华文行楷"/>
+          <w:b/>
+          <w:sz w:val="36"/>
+          <w:szCs w:val="36"/>
+          <w:u w:val="single"/>
         </w:rPr>
       </w:r>
     </w:p>
@@ -61,19 +107,22 @@
         <w:pStyle w:val="Normal"/>
         <w:jc w:val="center"/>
         <w:rPr>
-          <w:sz w:val="56"/>
-          <w:szCs w:val="56"/>
-        </w:rPr>
-      </w:pPr>
-      <w:r>
-        <w:rPr>
-          <w:rFonts w:ascii="华文行楷" w:hAnsi="华文行楷" w:eastAsia="华文行楷" w:hAnsiTheme="minorEastAsia"/>
-          <w:b/>
-          <w:sz w:val="56"/>
-          <w:szCs w:val="56"/>
-          <w:u w:val="single"/>
-        </w:rPr>
-        <w:t>超市销售管理模拟系统的设计与实现</w:t>
+          <w:rFonts w:eastAsia="华文行楷" w:hAnsiTheme="minorEastAsia"/>
+          <w:b/>
+          <w:b/>
+          <w:sz w:val="36"/>
+          <w:szCs w:val="36"/>
+          <w:u w:val="single"/>
+        </w:rPr>
+      </w:pPr>
+      <w:r>
+        <w:rPr>
+          <w:rFonts w:eastAsia="华文行楷" w:hAnsiTheme="minorEastAsia"/>
+          <w:b/>
+          <w:sz w:val="36"/>
+          <w:szCs w:val="36"/>
+          <w:u w:val="single"/>
+        </w:rPr>
       </w:r>
     </w:p>
     <w:p>
@@ -81,116 +130,78 @@
         <w:pStyle w:val="Normal"/>
         <w:jc w:val="center"/>
         <w:rPr>
-          <w:rFonts w:ascii="华文行楷" w:hAnsi="华文行楷" w:eastAsia="华文行楷" w:hAnsiTheme="minorEastAsia"/>
-          <w:b/>
-          <w:b/>
-          <w:sz w:val="36"/>
-          <w:szCs w:val="36"/>
-          <w:u w:val="single"/>
-        </w:rPr>
-      </w:pPr>
-      <w:r>
+          <w:rFonts w:ascii="Adobe Fangsong Std R" w:hAnsi="Adobe Fangsong Std R"/>
+        </w:rPr>
+      </w:pPr>
+      <w:r>
+        <w:rPr>
+          <w:rFonts w:ascii="Adobe Fangsong Std R" w:hAnsi="Adobe Fangsong Std R"/>
+        </w:rPr>
+      </w:r>
+    </w:p>
+    <w:p>
+      <w:pPr>
+        <w:pStyle w:val="Normal"/>
+        <w:jc w:val="center"/>
+        <w:rPr>
+          <w:rFonts w:ascii="Adobe Fangsong Std R" w:hAnsi="Adobe Fangsong Std R" w:eastAsia="Adobe Fangsong Std R"/>
+        </w:rPr>
+      </w:pPr>
+      <w:r>
+        <w:rPr>
+          <w:rFonts w:eastAsia="Adobe Fangsong Std R" w:ascii="Adobe Fangsong Std R" w:hAnsi="Adobe Fangsong Std R" w:hAnsiTheme="minorEastAsia"/>
+          <w:b/>
+          <w:sz w:val="36"/>
+          <w:szCs w:val="36"/>
+          <w:u w:val="single"/>
+        </w:rPr>
+        <w:t>2013012245</w:t>
+      </w:r>
+    </w:p>
+    <w:p>
+      <w:pPr>
+        <w:pStyle w:val="Normal"/>
+        <w:jc w:val="center"/>
+        <w:rPr>
+          <w:rFonts w:ascii="Adobe Fangsong Std R" w:hAnsi="Adobe Fangsong Std R" w:eastAsia="Adobe Fangsong Std R"/>
+        </w:rPr>
+      </w:pPr>
+      <w:r>
+        <w:rPr>
+          <w:rFonts w:ascii="Adobe Fangsong Std R" w:hAnsi="Adobe Fangsong Std R" w:eastAsia="Adobe Fangsong Std R" w:hAnsiTheme="minorEastAsia"/>
+          <w:b/>
+          <w:sz w:val="36"/>
+          <w:szCs w:val="36"/>
+          <w:u w:val="single"/>
+        </w:rPr>
+        <w:t>基科</w:t>
+      </w:r>
+      <w:r>
+        <w:rPr>
+          <w:rFonts w:eastAsia="Adobe Fangsong Std R" w:ascii="Adobe Fangsong Std R" w:hAnsi="Adobe Fangsong Std R" w:hAnsiTheme="minorEastAsia"/>
+          <w:b/>
+          <w:sz w:val="36"/>
+          <w:szCs w:val="36"/>
+          <w:u w:val="single"/>
+        </w:rPr>
+        <w:t xml:space="preserve">31 </w:t>
+      </w:r>
+      <w:r>
+        <w:rPr>
+          <w:rFonts w:ascii="Adobe Fangsong Std R" w:hAnsi="Adobe Fangsong Std R" w:eastAsia="Adobe Fangsong Std R" w:hAnsiTheme="minorEastAsia"/>
+          <w:b/>
+          <w:sz w:val="36"/>
+          <w:szCs w:val="36"/>
+          <w:u w:val="single"/>
+        </w:rPr>
+        <w:t>白可</w:t>
+      </w:r>
+    </w:p>
+    <w:p>
+      <w:pPr>
+        <w:pStyle w:val="Normal"/>
+        <w:jc w:val="center"/>
         <w:rPr/>
-      </w:r>
-    </w:p>
-    <w:p>
-      <w:pPr>
-        <w:pStyle w:val="Normal"/>
-        <w:jc w:val="center"/>
-        <w:rPr>
-          <w:rFonts w:eastAsia="华文行楷" w:hAnsiTheme="minorEastAsia"/>
-          <w:b/>
-          <w:b/>
-          <w:sz w:val="36"/>
-          <w:szCs w:val="36"/>
-          <w:u w:val="single"/>
-        </w:rPr>
-      </w:pPr>
-      <w:r>
-        <w:rPr>
-          <w:rFonts w:ascii="Adobe Fangsong Std R" w:hAnsi="Adobe Fangsong Std R"/>
-        </w:rPr>
-      </w:r>
-    </w:p>
-    <w:p>
-      <w:pPr>
-        <w:pStyle w:val="Normal"/>
-        <w:jc w:val="center"/>
-        <w:rPr>
-          <w:rFonts w:ascii="Adobe Fangsong Std R" w:hAnsi="Adobe Fangsong Std R"/>
-        </w:rPr>
-      </w:pPr>
-      <w:r>
-        <w:rPr>
-          <w:rFonts w:ascii="Adobe Fangsong Std R" w:hAnsi="Adobe Fangsong Std R"/>
-        </w:rPr>
-      </w:r>
-    </w:p>
-    <w:p>
-      <w:pPr>
-        <w:pStyle w:val="Normal"/>
-        <w:jc w:val="center"/>
-        <w:rPr>
-          <w:rFonts w:ascii="Adobe Fangsong Std R" w:hAnsi="Adobe Fangsong Std R" w:eastAsia="Adobe Fangsong Std R"/>
-        </w:rPr>
-      </w:pPr>
-      <w:r>
-        <w:rPr>
-          <w:rFonts w:eastAsia="Adobe Fangsong Std R" w:ascii="Adobe Fangsong Std R" w:hAnsi="Adobe Fangsong Std R" w:hAnsiTheme="minorEastAsia"/>
-          <w:b/>
-          <w:sz w:val="36"/>
-          <w:szCs w:val="36"/>
-          <w:u w:val="single"/>
-        </w:rPr>
-        <w:t>2013012245</w:t>
-      </w:r>
-    </w:p>
-    <w:p>
-      <w:pPr>
-        <w:pStyle w:val="Normal"/>
-        <w:jc w:val="center"/>
-        <w:rPr>
-          <w:rFonts w:ascii="Adobe Fangsong Std R" w:hAnsi="Adobe Fangsong Std R" w:eastAsia="Adobe Fangsong Std R"/>
-        </w:rPr>
-      </w:pPr>
-      <w:r>
-        <w:rPr>
-          <w:rFonts w:ascii="Adobe Fangsong Std R" w:hAnsi="Adobe Fangsong Std R" w:eastAsia="Adobe Fangsong Std R" w:hAnsiTheme="minorEastAsia"/>
-          <w:b/>
-          <w:sz w:val="36"/>
-          <w:szCs w:val="36"/>
-          <w:u w:val="single"/>
-        </w:rPr>
-        <w:t>基科</w:t>
-      </w:r>
-      <w:r>
-        <w:rPr>
-          <w:rFonts w:eastAsia="Adobe Fangsong Std R" w:ascii="Adobe Fangsong Std R" w:hAnsi="Adobe Fangsong Std R" w:hAnsiTheme="minorEastAsia"/>
-          <w:b/>
-          <w:sz w:val="36"/>
-          <w:szCs w:val="36"/>
-          <w:u w:val="single"/>
-        </w:rPr>
-        <w:t xml:space="preserve">31 </w:t>
-      </w:r>
-      <w:r>
-        <w:rPr>
-          <w:rFonts w:ascii="Adobe Fangsong Std R" w:hAnsi="Adobe Fangsong Std R" w:eastAsia="Adobe Fangsong Std R" w:hAnsiTheme="minorEastAsia"/>
-          <w:b/>
-          <w:sz w:val="36"/>
-          <w:szCs w:val="36"/>
-          <w:u w:val="single"/>
-        </w:rPr>
-        <w:t>白可</w:t>
-      </w:r>
-    </w:p>
-    <w:p>
-      <w:pPr>
-        <w:pStyle w:val="Normal"/>
-        <w:jc w:val="center"/>
-        <w:rPr>
-          <w:rFonts w:ascii="Adobe Fangsong Std R" w:hAnsi="Adobe Fangsong Std R" w:eastAsia="Adobe Fangsong Std R"/>
-        </w:rPr>
       </w:pPr>
       <w:hyperlink r:id="rId2">
         <w:r>
@@ -221,7 +232,11 @@
       </w:pPr>
       <w:r>
         <w:rPr>
-          <w:rFonts w:eastAsia="Adobe Fangsong Std R" w:ascii="Adobe Fangsong Std R" w:hAnsi="Adobe Fangsong Std R"/>
+          <w:rFonts w:hAnsiTheme="minorEastAsia"/>
+          <w:b/>
+          <w:sz w:val="36"/>
+          <w:szCs w:val="36"/>
+          <w:u w:val="single"/>
         </w:rPr>
       </w:r>
     </w:p>
@@ -240,7 +255,11 @@
       </w:pPr>
       <w:r>
         <w:rPr>
-          <w:rFonts w:eastAsia="Adobe Fangsong Std R" w:ascii="Adobe Fangsong Std R" w:hAnsi="Adobe Fangsong Std R"/>
+          <w:rFonts w:hAnsiTheme="minorEastAsia"/>
+          <w:b/>
+          <w:sz w:val="36"/>
+          <w:szCs w:val="36"/>
+          <w:u w:val="single"/>
         </w:rPr>
       </w:r>
     </w:p>
@@ -259,7 +278,11 @@
       </w:pPr>
       <w:r>
         <w:rPr>
-          <w:rFonts w:eastAsia="Adobe Fangsong Std R" w:ascii="Adobe Fangsong Std R" w:hAnsi="Adobe Fangsong Std R"/>
+          <w:rFonts w:hAnsiTheme="minorEastAsia"/>
+          <w:b/>
+          <w:sz w:val="36"/>
+          <w:szCs w:val="36"/>
+          <w:u w:val="single"/>
         </w:rPr>
       </w:r>
     </w:p>
@@ -278,7 +301,11 @@
       </w:pPr>
       <w:r>
         <w:rPr>
-          <w:rFonts w:eastAsia="Adobe Fangsong Std R" w:ascii="Adobe Fangsong Std R" w:hAnsi="Adobe Fangsong Std R"/>
+          <w:rFonts w:hAnsiTheme="minorEastAsia"/>
+          <w:b/>
+          <w:sz w:val="36"/>
+          <w:szCs w:val="36"/>
+          <w:u w:val="single"/>
         </w:rPr>
       </w:r>
     </w:p>
@@ -297,7 +324,11 @@
       </w:pPr>
       <w:r>
         <w:rPr>
-          <w:rFonts w:eastAsia="Adobe Fangsong Std R" w:ascii="Adobe Fangsong Std R" w:hAnsi="Adobe Fangsong Std R"/>
+          <w:rFonts w:hAnsiTheme="minorEastAsia"/>
+          <w:b/>
+          <w:sz w:val="36"/>
+          <w:szCs w:val="36"/>
+          <w:u w:val="single"/>
         </w:rPr>
       </w:r>
     </w:p>
@@ -316,7 +347,11 @@
       </w:pPr>
       <w:r>
         <w:rPr>
-          <w:rFonts w:eastAsia="Adobe Fangsong Std R" w:ascii="Adobe Fangsong Std R" w:hAnsi="Adobe Fangsong Std R"/>
+          <w:rFonts w:hAnsiTheme="minorEastAsia"/>
+          <w:b/>
+          <w:sz w:val="36"/>
+          <w:szCs w:val="36"/>
+          <w:u w:val="single"/>
         </w:rPr>
       </w:r>
     </w:p>
@@ -335,7 +370,11 @@
       </w:pPr>
       <w:r>
         <w:rPr>
-          <w:rFonts w:eastAsia="Adobe Fangsong Std R" w:ascii="Adobe Fangsong Std R" w:hAnsi="Adobe Fangsong Std R"/>
+          <w:rFonts w:hAnsiTheme="minorEastAsia"/>
+          <w:b/>
+          <w:sz w:val="36"/>
+          <w:szCs w:val="36"/>
+          <w:u w:val="single"/>
         </w:rPr>
       </w:r>
     </w:p>
@@ -354,7 +393,11 @@
       </w:pPr>
       <w:r>
         <w:rPr>
-          <w:rFonts w:eastAsia="Adobe Fangsong Std R" w:ascii="Adobe Fangsong Std R" w:hAnsi="Adobe Fangsong Std R"/>
+          <w:rFonts w:hAnsiTheme="minorEastAsia"/>
+          <w:b/>
+          <w:sz w:val="36"/>
+          <w:szCs w:val="36"/>
+          <w:u w:val="single"/>
         </w:rPr>
       </w:r>
     </w:p>
@@ -373,7 +416,11 @@
       </w:pPr>
       <w:r>
         <w:rPr>
-          <w:rFonts w:eastAsia="Adobe Fangsong Std R" w:ascii="Adobe Fangsong Std R" w:hAnsi="Adobe Fangsong Std R"/>
+          <w:rFonts w:hAnsiTheme="minorEastAsia"/>
+          <w:b/>
+          <w:sz w:val="36"/>
+          <w:szCs w:val="36"/>
+          <w:u w:val="single"/>
         </w:rPr>
       </w:r>
     </w:p>
@@ -392,26 +439,221 @@
       </w:pPr>
       <w:r>
         <w:rPr>
-          <w:rFonts w:eastAsia="Adobe Fangsong Std R" w:ascii="Adobe Fangsong Std R" w:hAnsi="Adobe Fangsong Std R"/>
-        </w:rPr>
-      </w:r>
-    </w:p>
-    <w:p>
-      <w:pPr>
-        <w:pStyle w:val="Normal"/>
-        <w:jc w:val="left"/>
-        <w:rPr>
-          <w:rFonts w:hAnsiTheme="minorEastAsia"/>
-        </w:rPr>
-      </w:pPr>
-      <w:r>
-        <w:rPr>
-          <w:rFonts w:eastAsia="Adobe Fangsong Std R" w:ascii="Adobe Fangsong Std R" w:hAnsi="Adobe Fangsong Std R"/>
-          <w:b w:val="false"/>
-          <w:bCs w:val="false"/>
-          <w:sz w:val="28"/>
-          <w:szCs w:val="28"/>
-          <w:u w:val="none"/>
+          <w:rFonts w:hAnsiTheme="minorEastAsia"/>
+          <w:b/>
+          <w:sz w:val="36"/>
+          <w:szCs w:val="36"/>
+          <w:u w:val="single"/>
+        </w:rPr>
+      </w:r>
+    </w:p>
+    <w:p>
+      <w:pPr>
+        <w:pStyle w:val="Normal"/>
+        <w:jc w:val="left"/>
+        <w:rPr>
+          <w:rFonts w:hAnsiTheme="minorEastAsia"/>
+        </w:rPr>
+      </w:pPr>
+      <w:r>
+        <w:rPr>
+          <w:rFonts w:hAnsiTheme="minorEastAsia"/>
+        </w:rPr>
+      </w:r>
+    </w:p>
+    <w:p>
+      <w:pPr>
+        <w:pStyle w:val="Normal"/>
+        <w:jc w:val="left"/>
+        <w:rPr>
+          <w:rFonts w:hAnsiTheme="minorEastAsia"/>
+        </w:rPr>
+      </w:pPr>
+      <w:r>
+        <w:rPr>
+          <w:rFonts w:hAnsiTheme="minorEastAsia"/>
+        </w:rPr>
+      </w:r>
+    </w:p>
+    <w:p>
+      <w:pPr>
+        <w:pStyle w:val="Normal"/>
+        <w:jc w:val="left"/>
+        <w:rPr>
+          <w:rFonts w:hAnsiTheme="minorEastAsia"/>
+        </w:rPr>
+      </w:pPr>
+      <w:r>
+        <w:rPr>
+          <w:rFonts w:hAnsiTheme="minorEastAsia"/>
+        </w:rPr>
+      </w:r>
+    </w:p>
+    <w:p>
+      <w:pPr>
+        <w:pStyle w:val="Normal"/>
+        <w:jc w:val="left"/>
+        <w:rPr>
+          <w:rFonts w:hAnsiTheme="minorEastAsia"/>
+        </w:rPr>
+      </w:pPr>
+      <w:r>
+        <w:rPr>
+          <w:rFonts w:hAnsiTheme="minorEastAsia"/>
+        </w:rPr>
+      </w:r>
+    </w:p>
+    <w:p>
+      <w:pPr>
+        <w:pStyle w:val="Normal"/>
+        <w:jc w:val="left"/>
+        <w:rPr>
+          <w:rFonts w:hAnsiTheme="minorEastAsia"/>
+        </w:rPr>
+      </w:pPr>
+      <w:r>
+        <w:rPr>
+          <w:rFonts w:hAnsiTheme="minorEastAsia"/>
+        </w:rPr>
+      </w:r>
+    </w:p>
+    <w:p>
+      <w:pPr>
+        <w:pStyle w:val="Normal"/>
+        <w:jc w:val="left"/>
+        <w:rPr>
+          <w:rFonts w:hAnsiTheme="minorEastAsia"/>
+        </w:rPr>
+      </w:pPr>
+      <w:r>
+        <w:rPr>
+          <w:rFonts w:hAnsiTheme="minorEastAsia"/>
+        </w:rPr>
+      </w:r>
+    </w:p>
+    <w:p>
+      <w:pPr>
+        <w:pStyle w:val="Normal"/>
+        <w:jc w:val="left"/>
+        <w:rPr>
+          <w:rFonts w:hAnsiTheme="minorEastAsia"/>
+        </w:rPr>
+      </w:pPr>
+      <w:r>
+        <w:rPr>
+          <w:rFonts w:hAnsiTheme="minorEastAsia"/>
+        </w:rPr>
+      </w:r>
+    </w:p>
+    <w:p>
+      <w:pPr>
+        <w:pStyle w:val="Normal"/>
+        <w:jc w:val="left"/>
+        <w:rPr>
+          <w:rFonts w:hAnsiTheme="minorEastAsia"/>
+        </w:rPr>
+      </w:pPr>
+      <w:r>
+        <w:rPr>
+          <w:rFonts w:hAnsiTheme="minorEastAsia"/>
+        </w:rPr>
+      </w:r>
+    </w:p>
+    <w:p>
+      <w:pPr>
+        <w:pStyle w:val="Normal"/>
+        <w:jc w:val="left"/>
+        <w:rPr>
+          <w:rFonts w:hAnsiTheme="minorEastAsia"/>
+        </w:rPr>
+      </w:pPr>
+      <w:r>
+        <w:rPr>
+          <w:rFonts w:hAnsiTheme="minorEastAsia"/>
+        </w:rPr>
+      </w:r>
+    </w:p>
+    <w:p>
+      <w:pPr>
+        <w:pStyle w:val="Normal"/>
+        <w:jc w:val="left"/>
+        <w:rPr>
+          <w:rFonts w:hAnsiTheme="minorEastAsia"/>
+        </w:rPr>
+      </w:pPr>
+      <w:r>
+        <w:rPr>
+          <w:rFonts w:hAnsiTheme="minorEastAsia"/>
+        </w:rPr>
+      </w:r>
+    </w:p>
+    <w:p>
+      <w:pPr>
+        <w:pStyle w:val="Normal"/>
+        <w:jc w:val="left"/>
+        <w:rPr>
+          <w:rFonts w:hAnsiTheme="minorEastAsia"/>
+        </w:rPr>
+      </w:pPr>
+      <w:r>
+        <w:rPr>
+          <w:rFonts w:hAnsiTheme="minorEastAsia"/>
+        </w:rPr>
+      </w:r>
+    </w:p>
+    <w:p>
+      <w:pPr>
+        <w:pStyle w:val="Normal"/>
+        <w:jc w:val="left"/>
+        <w:rPr>
+          <w:rFonts w:hAnsiTheme="minorEastAsia"/>
+        </w:rPr>
+      </w:pPr>
+      <w:r>
+        <w:rPr>
+          <w:rFonts w:hAnsiTheme="minorEastAsia"/>
+        </w:rPr>
+      </w:r>
+    </w:p>
+    <w:p>
+      <w:pPr>
+        <w:pStyle w:val="Normal"/>
+        <w:jc w:val="left"/>
+        <w:rPr>
+          <w:rFonts w:hAnsiTheme="minorEastAsia"/>
+        </w:rPr>
+      </w:pPr>
+      <w:r>
+        <w:rPr>
+          <w:rFonts w:hAnsiTheme="minorEastAsia"/>
+        </w:rPr>
+      </w:r>
+    </w:p>
+    <w:p>
+      <w:pPr>
+        <w:pStyle w:val="Normal"/>
+        <w:jc w:val="left"/>
+        <w:rPr>
+          <w:rFonts w:hAnsiTheme="minorEastAsia"/>
+        </w:rPr>
+      </w:pPr>
+      <w:r>
+        <w:rPr>
+          <w:rFonts w:hAnsiTheme="minorEastAsia"/>
+        </w:rPr>
+      </w:r>
+    </w:p>
+    <w:p>
+      <w:pPr>
+        <w:pStyle w:val="Normal"/>
+        <w:jc w:val="left"/>
+        <w:rPr>
+          <w:rFonts w:hAnsiTheme="minorEastAsia"/>
+        </w:rPr>
+      </w:pPr>
+      <w:r>
+        <w:rPr>
+          <w:rFonts w:hAnsiTheme="minorEastAsia"/>
         </w:rPr>
       </w:r>
     </w:p>
@@ -573,12 +815,7 @@
       </w:pPr>
       <w:r>
         <w:rPr>
-          <w:rFonts w:eastAsia="Adobe Fangsong Std R" w:ascii="Adobe Fangsong Std R" w:hAnsi="Adobe Fangsong Std R"/>
-          <w:b w:val="false"/>
-          <w:bCs w:val="false"/>
-          <w:sz w:val="28"/>
-          <w:szCs w:val="28"/>
-          <w:u w:val="none"/>
+          <w:rFonts w:hAnsiTheme="minorEastAsia"/>
         </w:rPr>
       </w:r>
     </w:p>
@@ -860,18 +1097,7 @@
           <w:szCs w:val="28"/>
           <w:u w:val="none"/>
         </w:rPr>
-        <w:t>easy_password.</w:t>
-      </w:r>
-      <w:r>
-        <w:rPr>
-          <w:rFonts w:eastAsia="Adobe Fangsong Std R" w:ascii="Adobe Fangsong Std R" w:hAnsi="Adobe Fangsong Std R" w:hAnsiTheme="minorEastAsia"/>
-          <w:b w:val="false"/>
-          <w:bCs w:val="false"/>
-          <w:sz w:val="28"/>
-          <w:szCs w:val="28"/>
-          <w:u w:val="none"/>
-        </w:rPr>
-        <w:t>txt</w:t>
+        <w:t>easy_password.txt</w:t>
       </w:r>
       <w:r>
         <w:rPr>
@@ -1113,12 +1339,7 @@
       </w:pPr>
       <w:r>
         <w:rPr>
-          <w:rFonts w:eastAsia="Adobe Fangsong Std R" w:ascii="Adobe Fangsong Std R" w:hAnsi="Adobe Fangsong Std R"/>
-          <w:b w:val="false"/>
-          <w:bCs w:val="false"/>
-          <w:sz w:val="28"/>
-          <w:szCs w:val="28"/>
-          <w:u w:val="none"/>
+          <w:rFonts w:hAnsiTheme="minorEastAsia"/>
         </w:rPr>
       </w:r>
     </w:p>
@@ -1263,15 +1484,7 @@
       <w:pPr>
         <w:pStyle w:val="Normal"/>
         <w:jc w:val="left"/>
-        <w:rPr>
-          <w:rFonts w:ascii="Adobe Fangsong Std R" w:hAnsi="Adobe Fangsong Std R" w:eastAsia="Adobe Fangsong Std R"/>
-          <w:b w:val="false"/>
-          <w:b w:val="false"/>
-          <w:bCs w:val="false"/>
-          <w:sz w:val="28"/>
-          <w:szCs w:val="28"/>
-          <w:u w:val="none"/>
-        </w:rPr>
+        <w:rPr/>
       </w:pPr>
       <w:r>
         <w:rPr>
@@ -1337,18 +1550,51 @@
           <w:szCs w:val="28"/>
           <w:u w:val="none"/>
         </w:rPr>
-        <w:t>＂　函数．其中该函数需要输入一个函数因此来决定排序方式．在我的程序离，这两个函数分别是</w:t>
-      </w:r>
-      <w:r>
-        <w:rPr>
-          <w:rFonts w:eastAsia="Adobe Fangsong Std R" w:ascii="Adobe Fangsong Std R" w:hAnsi="Adobe Fangsong Std R" w:hAnsiTheme="minorEastAsia"/>
-          <w:b w:val="false"/>
-          <w:bCs w:val="false"/>
-          <w:sz w:val="28"/>
-          <w:szCs w:val="28"/>
-          <w:u w:val="none"/>
-        </w:rPr>
-        <w:t>cmp_up, cmp_down</w:t>
+        <w:t>＂　函数．其中该函数需要输入一个函数因此来决定排序方式．在我的程序里，这两个函数分别是</w:t>
+      </w:r>
+      <w:r>
+        <w:rPr>
+          <w:rFonts w:eastAsia="Adobe Fangsong Std R" w:ascii="Adobe Fangsong Std R" w:hAnsi="Adobe Fangsong Std R" w:hAnsiTheme="minorEastAsia"/>
+          <w:b w:val="false"/>
+          <w:bCs w:val="false"/>
+          <w:sz w:val="25"/>
+          <w:szCs w:val="28"/>
+          <w:u w:val="none"/>
+        </w:rPr>
+        <w:t>good</w:t>
+      </w:r>
+      <w:r>
+        <w:rPr>
+          <w:rFonts w:eastAsia="Adobe Fangsong Std R" w:ascii="Adobe Fangsong Std R" w:hAnsi="Adobe Fangsong Std R" w:hAnsiTheme="minorEastAsia"/>
+          <w:b w:val="false"/>
+          <w:bCs w:val="false"/>
+          <w:sz w:val="28"/>
+          <w:szCs w:val="28"/>
+          <w:u w:val="none"/>
+        </w:rPr>
+        <w:t xml:space="preserve">_up, </w:t>
+      </w:r>
+      <w:r>
+        <w:rPr>
+          <w:rFonts w:eastAsia="Adobe Fangsong Std R" w:ascii="Adobe Fangsong Std R" w:hAnsi="Adobe Fangsong Std R" w:hAnsiTheme="minorEastAsia"/>
+          <w:b w:val="false"/>
+          <w:bCs w:val="false"/>
+          <w:sz w:val="28"/>
+          <w:szCs w:val="28"/>
+          <w:u w:val="none"/>
+        </w:rPr>
+        <w:t>good</w:t>
+      </w:r>
+      <w:r>
+        <w:rPr>
+          <w:rFonts w:eastAsia="Adobe Fangsong Std R" w:ascii="Adobe Fangsong Std R" w:hAnsi="Adobe Fangsong Std R" w:hAnsiTheme="minorEastAsia"/>
+          <w:b w:val="false"/>
+          <w:bCs w:val="false"/>
+          <w:sz w:val="28"/>
+          <w:szCs w:val="28"/>
+          <w:u w:val="none"/>
+        </w:rPr>
+        <w:t>_down</w:t>
       </w:r>
       <w:r>
         <w:rPr>
@@ -1372,12 +1618,7 @@
       </w:pPr>
       <w:r>
         <w:rPr>
-          <w:rFonts w:eastAsia="Adobe Fangsong Std R" w:ascii="Adobe Fangsong Std R" w:hAnsi="Adobe Fangsong Std R"/>
-          <w:b w:val="false"/>
-          <w:bCs w:val="false"/>
-          <w:sz w:val="28"/>
-          <w:szCs w:val="28"/>
-          <w:u w:val="none"/>
+          <w:rFonts w:hAnsiTheme="minorEastAsia"/>
         </w:rPr>
       </w:r>
     </w:p>
@@ -1491,28 +1732,15 @@
       </w:pPr>
       <w:r>
         <w:rPr>
-          <w:rFonts w:eastAsia="Adobe Fangsong Std R" w:ascii="Adobe Fangsong Std R" w:hAnsi="Adobe Fangsong Std R"/>
-          <w:b w:val="false"/>
-          <w:bCs w:val="false"/>
-          <w:sz w:val="28"/>
-          <w:szCs w:val="28"/>
-          <w:u w:val="none"/>
-        </w:rPr>
-      </w:r>
-    </w:p>
-    <w:p>
-      <w:pPr>
-        <w:pStyle w:val="Normal"/>
-        <w:jc w:val="left"/>
-        <w:rPr>
-          <w:rFonts w:ascii="Adobe Fangsong Std R" w:hAnsi="Adobe Fangsong Std R" w:eastAsia="Adobe Fangsong Std R"/>
-          <w:b w:val="false"/>
-          <w:b w:val="false"/>
-          <w:bCs w:val="false"/>
-          <w:sz w:val="28"/>
-          <w:szCs w:val="28"/>
-          <w:u w:val="none"/>
-        </w:rPr>
+          <w:rFonts w:hAnsiTheme="minorEastAsia"/>
+        </w:rPr>
+      </w:r>
+    </w:p>
+    <w:p>
+      <w:pPr>
+        <w:pStyle w:val="Normal"/>
+        <w:jc w:val="left"/>
+        <w:rPr/>
       </w:pPr>
       <w:r>
         <w:rPr>
@@ -1549,7 +1777,7 @@
       </w:r>
       <w:r>
         <w:rPr>
-          <w:rFonts w:eastAsia="Adobe Fangsong Std R" w:ascii="宋体" w:hAnsi="宋体" w:asciiTheme="minorEastAsia" w:hAnsiTheme="minorEastAsia"/>
+          <w:rFonts w:eastAsia="Adobe Fangsong Std R" w:asciiTheme="minorEastAsia" w:hAnsiTheme="minorEastAsia"/>
           <w:b/>
           <w:bCs w:val="false"/>
           <w:sz w:val="28"/>
@@ -1566,6 +1794,7 @@
       <w:pgNumType w:fmt="decimal"/>
       <w:formProt w:val="false"/>
       <w:textDirection w:val="lrTb"/>
+      <w:docGrid w:type="default" w:linePitch="240" w:charSpace="4294961151"/>
     </w:sectPr>
   </w:body>
 </w:document>
@@ -1577,15 +1806,12 @@
     <w:rPrDefault>
       <w:rPr>
         <w:rFonts w:ascii="Times New Roman" w:hAnsi="Times New Roman" w:eastAsia="SimSun" w:cs="Lucida Sans"/>
-        <w:sz w:val="24"/>
         <w:szCs w:val="24"/>
         <w:lang w:val="en-US" w:eastAsia="zh-CN" w:bidi="hi-IN"/>
       </w:rPr>
     </w:rPrDefault>
     <w:pPrDefault>
-      <w:pPr>
-        <w:widowControl/>
-      </w:pPr>
+      <w:pPr/>
     </w:pPrDefault>
   </w:docDefaults>
   <w:style w:type="paragraph" w:styleId="Normal">
@@ -1593,10 +1819,12 @@
     <w:qFormat/>
     <w:pPr>
       <w:widowControl/>
+      <w:bidi w:val="0"/>
+      <w:jc w:val="left"/>
     </w:pPr>
     <w:rPr>
       <w:rFonts w:ascii="Times New Roman" w:hAnsi="Times New Roman" w:eastAsia="SimSun" w:cs="Lucida Sans"/>
-      <w:color w:val="auto"/>
+      <w:color w:val="00000A"/>
       <w:sz w:val="24"/>
       <w:szCs w:val="24"/>
       <w:lang w:val="en-US" w:eastAsia="zh-CN" w:bidi="hi-IN"/>

</xml_diff>